<commit_message>
add passId In vehicle
</commit_message>
<xml_diff>
--- a/Bug Tracker/Notes.docx
+++ b/Bug Tracker/Notes.docx
@@ -1,10 +1,10 @@
 
 <file path=word/document.xml><?xml version="1.0" encoding="utf-8"?>
-<w:document xmlns:wpc="http://schemas.microsoft.com/office/word/2010/wordprocessingCanvas" xmlns:cx="http://schemas.microsoft.com/office/drawing/2014/chartex" xmlns:cx1="http://schemas.microsoft.com/office/drawing/2015/9/8/chartex" xmlns:cx2="http://schemas.microsoft.com/office/drawing/2015/10/21/chartex" xmlns:cx3="http://schemas.microsoft.com/office/drawing/2016/5/9/chartex" xmlns:cx4="http://schemas.microsoft.com/office/drawing/2016/5/10/chartex" xmlns:cx5="http://schemas.microsoft.com/office/drawing/2016/5/11/chartex" xmlns:cx6="http://schemas.microsoft.com/office/drawing/2016/5/12/chartex" xmlns:cx7="http://schemas.microsoft.com/office/drawing/2016/5/13/chartex" xmlns:cx8="http://schemas.microsoft.com/office/drawing/2016/5/14/chartex" xmlns:mc="http://schemas.openxmlformats.org/markup-compatibility/2006" xmlns:aink="http://schemas.microsoft.com/office/drawing/2016/ink" xmlns:am3d="http://schemas.microsoft.com/office/drawing/2017/model3d" xmlns:o="urn:schemas-microsoft-com:office:office" xmlns:r="http://schemas.openxmlformats.org/officeDocument/2006/relationships" xmlns:m="http://schemas.openxmlformats.org/officeDocument/2006/math" xmlns:v="urn:schemas-microsoft-com:vml" xmlns:wp14="http://schemas.microsoft.com/office/word/2010/wordprocessingDrawing" xmlns:wp="http://schemas.openxmlformats.org/drawingml/2006/wordprocessingDrawing" xmlns:w10="urn:schemas-microsoft-com:office:word" xmlns:w="http://schemas.openxmlformats.org/wordprocessingml/2006/main" xmlns:w14="http://schemas.microsoft.com/office/word/2010/wordml" xmlns:w15="http://schemas.microsoft.com/office/word/2012/wordml" xmlns:w16cid="http://schemas.microsoft.com/office/word/2016/wordml/cid" xmlns:w16se="http://schemas.microsoft.com/office/word/2015/wordml/symex" xmlns:wpg="http://schemas.microsoft.com/office/word/2010/wordprocessingGroup" xmlns:wpi="http://schemas.microsoft.com/office/word/2010/wordprocessingInk" xmlns:wne="http://schemas.microsoft.com/office/word/2006/wordml" xmlns:wps="http://schemas.microsoft.com/office/word/2010/wordprocessingShape" mc:Ignorable="w14 w15 w16se w16cid wp14">
+<w:document xmlns:wpc="http://schemas.microsoft.com/office/word/2010/wordprocessingCanvas" xmlns:cx="http://schemas.microsoft.com/office/drawing/2014/chartex" xmlns:cx1="http://schemas.microsoft.com/office/drawing/2015/9/8/chartex" xmlns:cx2="http://schemas.microsoft.com/office/drawing/2015/10/21/chartex" xmlns:cx3="http://schemas.microsoft.com/office/drawing/2016/5/9/chartex" xmlns:cx4="http://schemas.microsoft.com/office/drawing/2016/5/10/chartex" xmlns:cx5="http://schemas.microsoft.com/office/drawing/2016/5/11/chartex" xmlns:cx6="http://schemas.microsoft.com/office/drawing/2016/5/12/chartex" xmlns:cx7="http://schemas.microsoft.com/office/drawing/2016/5/13/chartex" xmlns:cx8="http://schemas.microsoft.com/office/drawing/2016/5/14/chartex" xmlns:mc="http://schemas.openxmlformats.org/markup-compatibility/2006" xmlns:aink="http://schemas.microsoft.com/office/drawing/2016/ink" xmlns:am3d="http://schemas.microsoft.com/office/drawing/2017/model3d" xmlns:o="urn:schemas-microsoft-com:office:office" xmlns:r="http://schemas.openxmlformats.org/officeDocument/2006/relationships" xmlns:m="http://schemas.openxmlformats.org/officeDocument/2006/math" xmlns:v="urn:schemas-microsoft-com:vml" xmlns:wp14="http://schemas.microsoft.com/office/word/2010/wordprocessingDrawing" xmlns:wp="http://schemas.openxmlformats.org/drawingml/2006/wordprocessingDrawing" xmlns:w10="urn:schemas-microsoft-com:office:word" xmlns:w="http://schemas.openxmlformats.org/wordprocessingml/2006/main" xmlns:w14="http://schemas.microsoft.com/office/word/2010/wordml" xmlns:w15="http://schemas.microsoft.com/office/word/2012/wordml" xmlns:w16cex="http://schemas.microsoft.com/office/word/2018/wordml/cex" xmlns:w16cid="http://schemas.microsoft.com/office/word/2016/wordml/cid" xmlns:w16="http://schemas.microsoft.com/office/word/2018/wordml" xmlns:w16se="http://schemas.microsoft.com/office/word/2015/wordml/symex" xmlns:wpg="http://schemas.microsoft.com/office/word/2010/wordprocessingGroup" xmlns:wpi="http://schemas.microsoft.com/office/word/2010/wordprocessingInk" xmlns:wne="http://schemas.microsoft.com/office/word/2006/wordml" xmlns:wps="http://schemas.microsoft.com/office/word/2010/wordprocessingShape" mc:Ignorable="w14 w15 w16se w16cid w16 w16cex wp14">
   <w:body>
     <w:p>
       <w:pPr>
-        <w:pStyle w:val="Heading3"/>
+        <w:pStyle w:val="3"/>
       </w:pPr>
       <w:r>
         <w:t>Project</w:t>
@@ -43,7 +43,7 @@
     </w:p>
     <w:p>
       <w:pPr>
-        <w:pStyle w:val="Heading3"/>
+        <w:pStyle w:val="3"/>
       </w:pPr>
       <w:r>
         <w:t xml:space="preserve">Basic </w:t>
@@ -83,6 +83,9 @@
         <w:spacing w:line="240" w:lineRule="auto"/>
         <w:ind w:left="720" w:hanging="360"/>
         <w:contextualSpacing/>
+        <w:rPr>
+          <w:color w:val="FF0000"/>
+        </w:rPr>
       </w:pPr>
       <w:r>
         <w:rPr>
@@ -97,16 +100,26 @@
       <w:r>
         <w:rPr>
           <w:b/>
+          <w:color w:val="FF0000"/>
         </w:rPr>
         <w:t>Authenticated users</w:t>
       </w:r>
       <w:r>
+        <w:rPr>
+          <w:color w:val="FF0000"/>
+        </w:rPr>
         <w:t xml:space="preserve"> m</w:t>
       </w:r>
       <w:r>
+        <w:rPr>
+          <w:color w:val="FF0000"/>
+        </w:rPr>
         <w:t xml:space="preserve">ust be able to change their </w:t>
       </w:r>
       <w:r>
+        <w:rPr>
+          <w:color w:val="FF0000"/>
+        </w:rPr>
         <w:t>name and password</w:t>
       </w:r>
     </w:p>
@@ -115,6 +128,9 @@
         <w:spacing w:line="240" w:lineRule="auto"/>
         <w:ind w:left="720" w:hanging="360"/>
         <w:contextualSpacing/>
+        <w:rPr>
+          <w:color w:val="FF0000"/>
+        </w:rPr>
       </w:pPr>
       <w:r>
         <w:rPr>
@@ -129,10 +145,14 @@
       <w:r>
         <w:rPr>
           <w:b/>
+          <w:color w:val="FF0000"/>
         </w:rPr>
         <w:t>Authenticated users</w:t>
       </w:r>
       <w:r>
+        <w:rPr>
+          <w:color w:val="FF0000"/>
+        </w:rPr>
         <w:t xml:space="preserve"> must be able to recover a lost password</w:t>
       </w:r>
     </w:p>
@@ -450,14 +470,11 @@
     <w:p/>
     <w:p>
       <w:pPr>
-        <w:pStyle w:val="Heading3"/>
+        <w:pStyle w:val="3"/>
       </w:pPr>
       <w:r>
         <w:lastRenderedPageBreak/>
-        <w:t xml:space="preserve">Tickets </w:t>
-      </w:r>
-      <w:r>
-        <w:t>Requirements</w:t>
+        <w:t>Tickets Requirements</w:t>
       </w:r>
     </w:p>
     <w:p>
@@ -501,16 +518,24 @@
         <w:spacing w:line="240" w:lineRule="auto"/>
         <w:ind w:left="1080" w:hanging="360"/>
         <w:contextualSpacing/>
-      </w:pPr>
-      <w:r>
-        <w:rPr>
-          <w:sz w:val="32"/>
-          <w:szCs w:val="32"/>
-        </w:rPr>
-        <w:t>□</w:t>
-      </w:r>
-      <w:r>
-        <w:tab/>
+        <w:rPr>
+          <w:color w:val="FF0000"/>
+        </w:rPr>
+      </w:pPr>
+      <w:r>
+        <w:rPr>
+          <w:sz w:val="32"/>
+          <w:szCs w:val="32"/>
+        </w:rPr>
+        <w:t>□</w:t>
+      </w:r>
+      <w:r>
+        <w:tab/>
+      </w:r>
+      <w:r>
+        <w:rPr>
+          <w:color w:val="FF0000"/>
+        </w:rPr>
         <w:t>New tickets are owned by the user who enters them</w:t>
       </w:r>
     </w:p>
@@ -936,147 +961,144 @@
     </w:p>
     <w:p>
       <w:pPr>
-        <w:pStyle w:val="Heading3"/>
+        <w:pStyle w:val="3"/>
       </w:pPr>
       <w:r>
         <w:lastRenderedPageBreak/>
-        <w:t xml:space="preserve">Additional Tickets </w:t>
+        <w:t>Additional Tickets Requirements</w:t>
+      </w:r>
+    </w:p>
+    <w:p>
+      <w:pPr>
+        <w:spacing w:line="240" w:lineRule="auto"/>
+        <w:ind w:left="720" w:hanging="360"/>
+      </w:pPr>
+      <w:r>
+        <w:rPr>
+          <w:sz w:val="32"/>
+          <w:szCs w:val="32"/>
+        </w:rPr>
+        <w:t>□</w:t>
+      </w:r>
+      <w:r>
+        <w:tab/>
+        <w:t>Ticket Histories</w:t>
+      </w:r>
+    </w:p>
+    <w:p>
+      <w:pPr>
+        <w:spacing w:line="240" w:lineRule="auto"/>
+        <w:ind w:left="1080" w:hanging="360"/>
+        <w:rPr>
+          <w:sz w:val="32"/>
+          <w:szCs w:val="32"/>
+        </w:rPr>
+      </w:pPr>
+      <w:r>
+        <w:rPr>
+          <w:sz w:val="32"/>
+          <w:szCs w:val="32"/>
+        </w:rPr>
+        <w:t>□</w:t>
+      </w:r>
+      <w:r>
+        <w:tab/>
+        <w:t>A new History object must be created for each property change made to a ticket (History objects need not be created for the addition of comments or attachments)</w:t>
+      </w:r>
+      <w:r>
+        <w:rPr>
+          <w:sz w:val="32"/>
+          <w:szCs w:val="32"/>
+        </w:rPr>
+        <w:t xml:space="preserve"> </w:t>
+      </w:r>
+    </w:p>
+    <w:p>
+      <w:pPr>
+        <w:spacing w:line="240" w:lineRule="auto"/>
+        <w:ind w:left="720" w:hanging="360"/>
+      </w:pPr>
+      <w:r>
+        <w:rPr>
+          <w:sz w:val="32"/>
+          <w:szCs w:val="32"/>
+        </w:rPr>
+        <w:t>□</w:t>
+      </w:r>
+      <w:r>
+        <w:tab/>
+        <w:t xml:space="preserve">Ticket Notifications </w:t>
+      </w:r>
+    </w:p>
+    <w:p>
+      <w:pPr>
+        <w:spacing w:line="240" w:lineRule="auto"/>
+        <w:ind w:left="1080" w:hanging="360"/>
+      </w:pPr>
+      <w:r>
+        <w:rPr>
+          <w:sz w:val="32"/>
+          <w:szCs w:val="32"/>
+        </w:rPr>
+        <w:t>□</w:t>
+      </w:r>
+      <w:r>
+        <w:tab/>
+        <w:t>Developers must be notified each time they are assigned to a ticket</w:t>
+      </w:r>
+    </w:p>
+    <w:p>
+      <w:pPr>
+        <w:spacing w:line="240" w:lineRule="auto"/>
+        <w:ind w:left="1080" w:hanging="360"/>
+      </w:pPr>
+      <w:r>
+        <w:rPr>
+          <w:sz w:val="32"/>
+          <w:szCs w:val="32"/>
+        </w:rPr>
+        <w:t>□</w:t>
+      </w:r>
+      <w:r>
+        <w:tab/>
+        <w:t>Developers must be notified each time a ticket to which they are assigned is modified by another user (including the addition of comments and attachments)</w:t>
+      </w:r>
+    </w:p>
+    <w:p>
+      <w:pPr>
+        <w:spacing w:line="240" w:lineRule="auto"/>
+        <w:ind w:left="360"/>
+      </w:pPr>
+      <w:r>
+        <w:rPr>
+          <w:sz w:val="32"/>
+          <w:szCs w:val="32"/>
+        </w:rPr>
+        <w:t>□</w:t>
+      </w:r>
+      <w:r>
+        <w:tab/>
+        <w:t>Tickets</w:t>
+      </w:r>
+    </w:p>
+    <w:p>
+      <w:pPr>
+        <w:spacing w:line="240" w:lineRule="auto"/>
+        <w:ind w:left="1080" w:hanging="360"/>
+      </w:pPr>
+      <w:r>
+        <w:rPr>
+          <w:sz w:val="32"/>
+          <w:szCs w:val="32"/>
+        </w:rPr>
+        <w:t>□</w:t>
+      </w:r>
+      <w:r>
+        <w:tab/>
+        <w:t>A ticket Details page must provide a summary of all ticket information, including a list of all comments, attachments, histories</w:t>
       </w:r>
       <w:bookmarkStart w:id="0" w:name="_GoBack"/>
       <w:bookmarkEnd w:id="0"/>
-      <w:r>
-        <w:t>Requirements</w:t>
-      </w:r>
-    </w:p>
-    <w:p>
-      <w:pPr>
-        <w:spacing w:line="240" w:lineRule="auto"/>
-        <w:ind w:left="720" w:hanging="360"/>
-      </w:pPr>
-      <w:r>
-        <w:rPr>
-          <w:sz w:val="32"/>
-          <w:szCs w:val="32"/>
-        </w:rPr>
-        <w:t>□</w:t>
-      </w:r>
-      <w:r>
-        <w:tab/>
-        <w:t>Ticket Histories</w:t>
-      </w:r>
-    </w:p>
-    <w:p>
-      <w:pPr>
-        <w:spacing w:line="240" w:lineRule="auto"/>
-        <w:ind w:left="1080" w:hanging="360"/>
-        <w:rPr>
-          <w:sz w:val="32"/>
-          <w:szCs w:val="32"/>
-        </w:rPr>
-      </w:pPr>
-      <w:r>
-        <w:rPr>
-          <w:sz w:val="32"/>
-          <w:szCs w:val="32"/>
-        </w:rPr>
-        <w:t>□</w:t>
-      </w:r>
-      <w:r>
-        <w:tab/>
-        <w:t>A new History object must be created for each property change made to a ticket (History objects need not be created for the addition of comments or attachments)</w:t>
-      </w:r>
-      <w:r>
-        <w:rPr>
-          <w:sz w:val="32"/>
-          <w:szCs w:val="32"/>
-        </w:rPr>
-        <w:t xml:space="preserve"> </w:t>
-      </w:r>
-    </w:p>
-    <w:p>
-      <w:pPr>
-        <w:spacing w:line="240" w:lineRule="auto"/>
-        <w:ind w:left="720" w:hanging="360"/>
-      </w:pPr>
-      <w:r>
-        <w:rPr>
-          <w:sz w:val="32"/>
-          <w:szCs w:val="32"/>
-        </w:rPr>
-        <w:t>□</w:t>
-      </w:r>
-      <w:r>
-        <w:tab/>
-        <w:t xml:space="preserve">Ticket Notifications </w:t>
-      </w:r>
-    </w:p>
-    <w:p>
-      <w:pPr>
-        <w:spacing w:line="240" w:lineRule="auto"/>
-        <w:ind w:left="1080" w:hanging="360"/>
-      </w:pPr>
-      <w:r>
-        <w:rPr>
-          <w:sz w:val="32"/>
-          <w:szCs w:val="32"/>
-        </w:rPr>
-        <w:t>□</w:t>
-      </w:r>
-      <w:r>
-        <w:tab/>
-        <w:t>Developers must be notified each time they are assigned to a ticket</w:t>
-      </w:r>
-    </w:p>
-    <w:p>
-      <w:pPr>
-        <w:spacing w:line="240" w:lineRule="auto"/>
-        <w:ind w:left="1080" w:hanging="360"/>
-      </w:pPr>
-      <w:r>
-        <w:rPr>
-          <w:sz w:val="32"/>
-          <w:szCs w:val="32"/>
-        </w:rPr>
-        <w:t>□</w:t>
-      </w:r>
-      <w:r>
-        <w:tab/>
-        <w:t>Developers must be notified each time a ticket to which they are assigned is modified by another user (including the addition of comments and attachments)</w:t>
-      </w:r>
-    </w:p>
-    <w:p>
-      <w:pPr>
-        <w:spacing w:line="240" w:lineRule="auto"/>
-        <w:ind w:left="360"/>
-      </w:pPr>
-      <w:r>
-        <w:rPr>
-          <w:sz w:val="32"/>
-          <w:szCs w:val="32"/>
-        </w:rPr>
-        <w:t>□</w:t>
-      </w:r>
-      <w:r>
-        <w:tab/>
-        <w:t>Tickets</w:t>
-      </w:r>
-    </w:p>
-    <w:p>
-      <w:pPr>
-        <w:spacing w:line="240" w:lineRule="auto"/>
-        <w:ind w:left="1080" w:hanging="360"/>
-      </w:pPr>
-      <w:r>
-        <w:rPr>
-          <w:sz w:val="32"/>
-          <w:szCs w:val="32"/>
-        </w:rPr>
-        <w:t>□</w:t>
-      </w:r>
-      <w:r>
-        <w:tab/>
-        <w:t>A ticket Details page must provide a summary of all ticket information, including a list of all comments, attachments, histories</w:t>
-      </w:r>
     </w:p>
     <w:p>
       <w:pPr>
@@ -1164,7 +1186,7 @@
 </file>
 
 <file path=word/numbering.xml><?xml version="1.0" encoding="utf-8"?>
-<w:numbering xmlns:wpc="http://schemas.microsoft.com/office/word/2010/wordprocessingCanvas" xmlns:cx="http://schemas.microsoft.com/office/drawing/2014/chartex" xmlns:cx1="http://schemas.microsoft.com/office/drawing/2015/9/8/chartex" xmlns:cx2="http://schemas.microsoft.com/office/drawing/2015/10/21/chartex" xmlns:cx3="http://schemas.microsoft.com/office/drawing/2016/5/9/chartex" xmlns:cx4="http://schemas.microsoft.com/office/drawing/2016/5/10/chartex" xmlns:cx5="http://schemas.microsoft.com/office/drawing/2016/5/11/chartex" xmlns:cx6="http://schemas.microsoft.com/office/drawing/2016/5/12/chartex" xmlns:cx7="http://schemas.microsoft.com/office/drawing/2016/5/13/chartex" xmlns:cx8="http://schemas.microsoft.com/office/drawing/2016/5/14/chartex" xmlns:mc="http://schemas.openxmlformats.org/markup-compatibility/2006" xmlns:aink="http://schemas.microsoft.com/office/drawing/2016/ink" xmlns:am3d="http://schemas.microsoft.com/office/drawing/2017/model3d" xmlns:o="urn:schemas-microsoft-com:office:office" xmlns:r="http://schemas.openxmlformats.org/officeDocument/2006/relationships" xmlns:m="http://schemas.openxmlformats.org/officeDocument/2006/math" xmlns:v="urn:schemas-microsoft-com:vml" xmlns:wp14="http://schemas.microsoft.com/office/word/2010/wordprocessingDrawing" xmlns:wp="http://schemas.openxmlformats.org/drawingml/2006/wordprocessingDrawing" xmlns:w10="urn:schemas-microsoft-com:office:word" xmlns:w="http://schemas.openxmlformats.org/wordprocessingml/2006/main" xmlns:w14="http://schemas.microsoft.com/office/word/2010/wordml" xmlns:w15="http://schemas.microsoft.com/office/word/2012/wordml" xmlns:w16cid="http://schemas.microsoft.com/office/word/2016/wordml/cid" xmlns:w16se="http://schemas.microsoft.com/office/word/2015/wordml/symex" xmlns:wpg="http://schemas.microsoft.com/office/word/2010/wordprocessingGroup" xmlns:wpi="http://schemas.microsoft.com/office/word/2010/wordprocessingInk" xmlns:wne="http://schemas.microsoft.com/office/word/2006/wordml" xmlns:wps="http://schemas.microsoft.com/office/word/2010/wordprocessingShape" mc:Ignorable="w14 w15 w16se w16cid wp14">
+<w:numbering xmlns:wpc="http://schemas.microsoft.com/office/word/2010/wordprocessingCanvas" xmlns:cx="http://schemas.microsoft.com/office/drawing/2014/chartex" xmlns:cx1="http://schemas.microsoft.com/office/drawing/2015/9/8/chartex" xmlns:cx2="http://schemas.microsoft.com/office/drawing/2015/10/21/chartex" xmlns:cx3="http://schemas.microsoft.com/office/drawing/2016/5/9/chartex" xmlns:cx4="http://schemas.microsoft.com/office/drawing/2016/5/10/chartex" xmlns:cx5="http://schemas.microsoft.com/office/drawing/2016/5/11/chartex" xmlns:cx6="http://schemas.microsoft.com/office/drawing/2016/5/12/chartex" xmlns:cx7="http://schemas.microsoft.com/office/drawing/2016/5/13/chartex" xmlns:cx8="http://schemas.microsoft.com/office/drawing/2016/5/14/chartex" xmlns:mc="http://schemas.openxmlformats.org/markup-compatibility/2006" xmlns:aink="http://schemas.microsoft.com/office/drawing/2016/ink" xmlns:am3d="http://schemas.microsoft.com/office/drawing/2017/model3d" xmlns:o="urn:schemas-microsoft-com:office:office" xmlns:r="http://schemas.openxmlformats.org/officeDocument/2006/relationships" xmlns:m="http://schemas.openxmlformats.org/officeDocument/2006/math" xmlns:v="urn:schemas-microsoft-com:vml" xmlns:wp14="http://schemas.microsoft.com/office/word/2010/wordprocessingDrawing" xmlns:wp="http://schemas.openxmlformats.org/drawingml/2006/wordprocessingDrawing" xmlns:w10="urn:schemas-microsoft-com:office:word" xmlns:w="http://schemas.openxmlformats.org/wordprocessingml/2006/main" xmlns:w14="http://schemas.microsoft.com/office/word/2010/wordml" xmlns:w15="http://schemas.microsoft.com/office/word/2012/wordml" xmlns:w16cex="http://schemas.microsoft.com/office/word/2018/wordml/cex" xmlns:w16cid="http://schemas.microsoft.com/office/word/2016/wordml/cid" xmlns:w16="http://schemas.microsoft.com/office/word/2018/wordml" xmlns:w16se="http://schemas.microsoft.com/office/word/2015/wordml/symex" xmlns:wpg="http://schemas.microsoft.com/office/word/2010/wordprocessingGroup" xmlns:wpi="http://schemas.microsoft.com/office/word/2010/wordprocessingInk" xmlns:wne="http://schemas.microsoft.com/office/word/2006/wordml" xmlns:wps="http://schemas.microsoft.com/office/word/2010/wordprocessingShape" mc:Ignorable="w14 w15 w16se w16cid w16 w16cex wp14">
   <w:abstractNum w:abstractNumId="0" w15:restartNumberingAfterBreak="0">
     <w:nsid w:val="569C6A41"/>
     <w:multiLevelType w:val="hybridMultilevel"/>
@@ -1347,7 +1369,7 @@
 </file>
 
 <file path=word/styles.xml><?xml version="1.0" encoding="utf-8"?>
-<w:styles xmlns:mc="http://schemas.openxmlformats.org/markup-compatibility/2006" xmlns:r="http://schemas.openxmlformats.org/officeDocument/2006/relationships" xmlns:w="http://schemas.openxmlformats.org/wordprocessingml/2006/main" xmlns:w14="http://schemas.microsoft.com/office/word/2010/wordml" xmlns:w15="http://schemas.microsoft.com/office/word/2012/wordml" xmlns:w16cid="http://schemas.microsoft.com/office/word/2016/wordml/cid" xmlns:w16se="http://schemas.microsoft.com/office/word/2015/wordml/symex" mc:Ignorable="w14 w15 w16se w16cid">
+<w:styles xmlns:mc="http://schemas.openxmlformats.org/markup-compatibility/2006" xmlns:r="http://schemas.openxmlformats.org/officeDocument/2006/relationships" xmlns:w="http://schemas.openxmlformats.org/wordprocessingml/2006/main" xmlns:w14="http://schemas.microsoft.com/office/word/2010/wordml" xmlns:w15="http://schemas.microsoft.com/office/word/2012/wordml" xmlns:w16cex="http://schemas.microsoft.com/office/word/2018/wordml/cex" xmlns:w16cid="http://schemas.microsoft.com/office/word/2016/wordml/cid" xmlns:w16="http://schemas.microsoft.com/office/word/2018/wordml" xmlns:w16se="http://schemas.microsoft.com/office/word/2015/wordml/symex" mc:Ignorable="w14 w15 w16se w16cid w16 w16cex">
   <w:docDefaults>
     <w:rPrDefault>
       <w:rPr>
@@ -1363,7 +1385,7 @@
       </w:pPr>
     </w:pPrDefault>
   </w:docDefaults>
-  <w:latentStyles w:defLockedState="0" w:defUIPriority="99" w:defSemiHidden="0" w:defUnhideWhenUsed="0" w:defQFormat="0" w:count="377">
+  <w:latentStyles w:defLockedState="0" w:defUIPriority="99" w:defSemiHidden="0" w:defUnhideWhenUsed="0" w:defQFormat="0" w:count="376">
     <w:lsdException w:name="Normal" w:uiPriority="0" w:qFormat="1"/>
     <w:lsdException w:name="heading 1" w:uiPriority="9" w:qFormat="1"/>
     <w:lsdException w:name="heading 2" w:semiHidden="1" w:uiPriority="9" w:unhideWhenUsed="1" w:qFormat="1"/>
@@ -1469,6 +1491,7 @@
     <w:lsdException w:name="HTML Sample" w:semiHidden="1" w:unhideWhenUsed="1"/>
     <w:lsdException w:name="HTML Typewriter" w:semiHidden="1" w:unhideWhenUsed="1"/>
     <w:lsdException w:name="HTML Variable" w:semiHidden="1" w:unhideWhenUsed="1"/>
+    <w:lsdException w:name="Normal Table" w:semiHidden="1" w:unhideWhenUsed="1"/>
     <w:lsdException w:name="annotation subject" w:semiHidden="1" w:unhideWhenUsed="1"/>
     <w:lsdException w:name="No List" w:semiHidden="1" w:unhideWhenUsed="1"/>
     <w:lsdException w:name="Outline List 1" w:semiHidden="1" w:unhideWhenUsed="1"/>
@@ -1514,9 +1537,11 @@
     <w:lsdException w:name="Table Subtle 1" w:semiHidden="1" w:unhideWhenUsed="1"/>
     <w:lsdException w:name="Table Subtle 2" w:semiHidden="1" w:unhideWhenUsed="1"/>
     <w:lsdException w:name="Table Web 1" w:semiHidden="1" w:unhideWhenUsed="1"/>
+    <w:lsdException w:name="Table Web 2" w:semiHidden="1" w:unhideWhenUsed="1"/>
     <w:lsdException w:name="Table Web 3" w:semiHidden="1" w:unhideWhenUsed="1"/>
     <w:lsdException w:name="Balloon Text" w:semiHidden="1" w:unhideWhenUsed="1"/>
     <w:lsdException w:name="Table Grid" w:uiPriority="39"/>
+    <w:lsdException w:name="Table Theme" w:semiHidden="1" w:unhideWhenUsed="1"/>
     <w:lsdException w:name="Placeholder Text" w:semiHidden="1"/>
     <w:lsdException w:name="No Spacing" w:uiPriority="1" w:qFormat="1"/>
     <w:lsdException w:name="Light Shading" w:uiPriority="60"/>
@@ -1737,18 +1762,17 @@
     <w:lsdException w:name="Hashtag" w:semiHidden="1" w:unhideWhenUsed="1"/>
     <w:lsdException w:name="Unresolved Mention" w:semiHidden="1" w:unhideWhenUsed="1"/>
     <w:lsdException w:name="Smart Link" w:semiHidden="1" w:unhideWhenUsed="1"/>
-    <w:lsdException w:name="Smart Link Error" w:semiHidden="1" w:unhideWhenUsed="1"/>
   </w:latentStyles>
-  <w:style w:type="paragraph" w:default="1" w:styleId="Normal">
+  <w:style w:type="paragraph" w:default="1" w:styleId="a">
     <w:name w:val="Normal"/>
     <w:qFormat/>
     <w:rsid w:val="00044E21"/>
   </w:style>
-  <w:style w:type="paragraph" w:styleId="Heading1">
+  <w:style w:type="paragraph" w:styleId="1">
     <w:name w:val="heading 1"/>
-    <w:basedOn w:val="Normal"/>
-    <w:next w:val="Normal"/>
-    <w:link w:val="Heading1Char"/>
+    <w:basedOn w:val="a"/>
+    <w:next w:val="a"/>
+    <w:link w:val="1Char"/>
     <w:uiPriority w:val="9"/>
     <w:qFormat/>
     <w:rsid w:val="00044E21"/>
@@ -1768,11 +1792,11 @@
       <w:szCs w:val="40"/>
     </w:rPr>
   </w:style>
-  <w:style w:type="paragraph" w:styleId="Heading2">
+  <w:style w:type="paragraph" w:styleId="2">
     <w:name w:val="heading 2"/>
-    <w:basedOn w:val="Normal"/>
-    <w:next w:val="Normal"/>
-    <w:link w:val="Heading2Char"/>
+    <w:basedOn w:val="a"/>
+    <w:next w:val="a"/>
+    <w:link w:val="2Char"/>
     <w:uiPriority w:val="9"/>
     <w:unhideWhenUsed/>
     <w:qFormat/>
@@ -1790,11 +1814,11 @@
       <w:szCs w:val="36"/>
     </w:rPr>
   </w:style>
-  <w:style w:type="paragraph" w:styleId="Heading3">
+  <w:style w:type="paragraph" w:styleId="3">
     <w:name w:val="heading 3"/>
-    <w:basedOn w:val="Normal"/>
-    <w:next w:val="Normal"/>
-    <w:link w:val="Heading3Char"/>
+    <w:basedOn w:val="a"/>
+    <w:next w:val="a"/>
+    <w:link w:val="3Char"/>
     <w:uiPriority w:val="9"/>
     <w:unhideWhenUsed/>
     <w:qFormat/>
@@ -1812,11 +1836,11 @@
       <w:szCs w:val="32"/>
     </w:rPr>
   </w:style>
-  <w:style w:type="paragraph" w:styleId="Heading4">
+  <w:style w:type="paragraph" w:styleId="4">
     <w:name w:val="heading 4"/>
-    <w:basedOn w:val="Normal"/>
-    <w:next w:val="Normal"/>
-    <w:link w:val="Heading4Char"/>
+    <w:basedOn w:val="a"/>
+    <w:next w:val="a"/>
+    <w:link w:val="4Char"/>
     <w:uiPriority w:val="9"/>
     <w:semiHidden/>
     <w:unhideWhenUsed/>
@@ -1837,11 +1861,11 @@
       <w:szCs w:val="28"/>
     </w:rPr>
   </w:style>
-  <w:style w:type="paragraph" w:styleId="Heading5">
+  <w:style w:type="paragraph" w:styleId="5">
     <w:name w:val="heading 5"/>
-    <w:basedOn w:val="Normal"/>
-    <w:next w:val="Normal"/>
-    <w:link w:val="Heading5Char"/>
+    <w:basedOn w:val="a"/>
+    <w:next w:val="a"/>
+    <w:link w:val="5Char"/>
     <w:uiPriority w:val="9"/>
     <w:semiHidden/>
     <w:unhideWhenUsed/>
@@ -1860,11 +1884,11 @@
       <w:szCs w:val="24"/>
     </w:rPr>
   </w:style>
-  <w:style w:type="paragraph" w:styleId="Heading6">
+  <w:style w:type="paragraph" w:styleId="6">
     <w:name w:val="heading 6"/>
-    <w:basedOn w:val="Normal"/>
-    <w:next w:val="Normal"/>
-    <w:link w:val="Heading6Char"/>
+    <w:basedOn w:val="a"/>
+    <w:next w:val="a"/>
+    <w:link w:val="6Char"/>
     <w:uiPriority w:val="9"/>
     <w:semiHidden/>
     <w:unhideWhenUsed/>
@@ -1885,11 +1909,11 @@
       <w:szCs w:val="24"/>
     </w:rPr>
   </w:style>
-  <w:style w:type="paragraph" w:styleId="Heading7">
+  <w:style w:type="paragraph" w:styleId="7">
     <w:name w:val="heading 7"/>
-    <w:basedOn w:val="Normal"/>
-    <w:next w:val="Normal"/>
-    <w:link w:val="Heading7Char"/>
+    <w:basedOn w:val="a"/>
+    <w:next w:val="a"/>
+    <w:link w:val="7Char"/>
     <w:uiPriority w:val="9"/>
     <w:semiHidden/>
     <w:unhideWhenUsed/>
@@ -1910,11 +1934,11 @@
       <w:szCs w:val="22"/>
     </w:rPr>
   </w:style>
-  <w:style w:type="paragraph" w:styleId="Heading8">
+  <w:style w:type="paragraph" w:styleId="8">
     <w:name w:val="heading 8"/>
-    <w:basedOn w:val="Normal"/>
-    <w:next w:val="Normal"/>
-    <w:link w:val="Heading8Char"/>
+    <w:basedOn w:val="a"/>
+    <w:next w:val="a"/>
+    <w:link w:val="8Char"/>
     <w:uiPriority w:val="9"/>
     <w:semiHidden/>
     <w:unhideWhenUsed/>
@@ -1933,11 +1957,11 @@
       <w:szCs w:val="22"/>
     </w:rPr>
   </w:style>
-  <w:style w:type="paragraph" w:styleId="Heading9">
+  <w:style w:type="paragraph" w:styleId="9">
     <w:name w:val="heading 9"/>
-    <w:basedOn w:val="Normal"/>
-    <w:next w:val="Normal"/>
-    <w:link w:val="Heading9Char"/>
+    <w:basedOn w:val="a"/>
+    <w:next w:val="a"/>
+    <w:link w:val="9Char"/>
     <w:uiPriority w:val="9"/>
     <w:semiHidden/>
     <w:unhideWhenUsed/>
@@ -1958,13 +1982,13 @@
       <w:szCs w:val="22"/>
     </w:rPr>
   </w:style>
-  <w:style w:type="character" w:default="1" w:styleId="DefaultParagraphFont">
+  <w:style w:type="character" w:default="1" w:styleId="a0">
     <w:name w:val="Default Paragraph Font"/>
     <w:uiPriority w:val="1"/>
     <w:semiHidden/>
     <w:unhideWhenUsed/>
   </w:style>
-  <w:style w:type="table" w:default="1" w:styleId="TableNormal">
+  <w:style w:type="table" w:default="1" w:styleId="a1">
     <w:name w:val="Normal Table"/>
     <w:uiPriority w:val="99"/>
     <w:semiHidden/>
@@ -1979,16 +2003,16 @@
       </w:tblCellMar>
     </w:tblPr>
   </w:style>
-  <w:style w:type="numbering" w:default="1" w:styleId="NoList">
+  <w:style w:type="numbering" w:default="1" w:styleId="a2">
     <w:name w:val="No List"/>
     <w:uiPriority w:val="99"/>
     <w:semiHidden/>
     <w:unhideWhenUsed/>
   </w:style>
-  <w:style w:type="character" w:customStyle="1" w:styleId="Heading1Char">
-    <w:name w:val="Heading 1 Char"/>
-    <w:basedOn w:val="DefaultParagraphFont"/>
-    <w:link w:val="Heading1"/>
+  <w:style w:type="character" w:customStyle="1" w:styleId="1Char">
+    <w:name w:val="제목 1 Char"/>
+    <w:basedOn w:val="a0"/>
+    <w:link w:val="1"/>
     <w:uiPriority w:val="9"/>
     <w:rsid w:val="00044E21"/>
     <w:rPr>
@@ -1998,10 +2022,10 @@
       <w:szCs w:val="40"/>
     </w:rPr>
   </w:style>
-  <w:style w:type="character" w:customStyle="1" w:styleId="Heading2Char">
-    <w:name w:val="Heading 2 Char"/>
-    <w:basedOn w:val="DefaultParagraphFont"/>
-    <w:link w:val="Heading2"/>
+  <w:style w:type="character" w:customStyle="1" w:styleId="2Char">
+    <w:name w:val="제목 2 Char"/>
+    <w:basedOn w:val="a0"/>
+    <w:link w:val="2"/>
     <w:uiPriority w:val="9"/>
     <w:rsid w:val="00044E21"/>
     <w:rPr>
@@ -2011,10 +2035,10 @@
       <w:szCs w:val="36"/>
     </w:rPr>
   </w:style>
-  <w:style w:type="character" w:customStyle="1" w:styleId="Heading3Char">
-    <w:name w:val="Heading 3 Char"/>
-    <w:basedOn w:val="DefaultParagraphFont"/>
-    <w:link w:val="Heading3"/>
+  <w:style w:type="character" w:customStyle="1" w:styleId="3Char">
+    <w:name w:val="제목 3 Char"/>
+    <w:basedOn w:val="a0"/>
+    <w:link w:val="3"/>
     <w:uiPriority w:val="9"/>
     <w:rsid w:val="00044E21"/>
     <w:rPr>
@@ -2024,9 +2048,9 @@
       <w:szCs w:val="32"/>
     </w:rPr>
   </w:style>
-  <w:style w:type="paragraph" w:styleId="ListParagraph">
+  <w:style w:type="paragraph" w:styleId="a3">
     <w:name w:val="List Paragraph"/>
-    <w:basedOn w:val="Normal"/>
+    <w:basedOn w:val="a"/>
     <w:uiPriority w:val="34"/>
     <w:qFormat/>
     <w:rsid w:val="00C60114"/>
@@ -2035,10 +2059,10 @@
       <w:contextualSpacing/>
     </w:pPr>
   </w:style>
-  <w:style w:type="character" w:customStyle="1" w:styleId="Heading4Char">
-    <w:name w:val="Heading 4 Char"/>
-    <w:basedOn w:val="DefaultParagraphFont"/>
-    <w:link w:val="Heading4"/>
+  <w:style w:type="character" w:customStyle="1" w:styleId="4Char">
+    <w:name w:val="제목 4 Char"/>
+    <w:basedOn w:val="a0"/>
+    <w:link w:val="4"/>
     <w:uiPriority w:val="9"/>
     <w:semiHidden/>
     <w:rsid w:val="00044E21"/>
@@ -2051,10 +2075,10 @@
       <w:szCs w:val="28"/>
     </w:rPr>
   </w:style>
-  <w:style w:type="character" w:customStyle="1" w:styleId="Heading5Char">
-    <w:name w:val="Heading 5 Char"/>
-    <w:basedOn w:val="DefaultParagraphFont"/>
-    <w:link w:val="Heading5"/>
+  <w:style w:type="character" w:customStyle="1" w:styleId="5Char">
+    <w:name w:val="제목 5 Char"/>
+    <w:basedOn w:val="a0"/>
+    <w:link w:val="5"/>
     <w:uiPriority w:val="9"/>
     <w:semiHidden/>
     <w:rsid w:val="00044E21"/>
@@ -2065,10 +2089,10 @@
       <w:szCs w:val="24"/>
     </w:rPr>
   </w:style>
-  <w:style w:type="character" w:customStyle="1" w:styleId="Heading6Char">
-    <w:name w:val="Heading 6 Char"/>
-    <w:basedOn w:val="DefaultParagraphFont"/>
-    <w:link w:val="Heading6"/>
+  <w:style w:type="character" w:customStyle="1" w:styleId="6Char">
+    <w:name w:val="제목 6 Char"/>
+    <w:basedOn w:val="a0"/>
+    <w:link w:val="6"/>
     <w:uiPriority w:val="9"/>
     <w:semiHidden/>
     <w:rsid w:val="00044E21"/>
@@ -2081,10 +2105,10 @@
       <w:szCs w:val="24"/>
     </w:rPr>
   </w:style>
-  <w:style w:type="character" w:customStyle="1" w:styleId="Heading7Char">
-    <w:name w:val="Heading 7 Char"/>
-    <w:basedOn w:val="DefaultParagraphFont"/>
-    <w:link w:val="Heading7"/>
+  <w:style w:type="character" w:customStyle="1" w:styleId="7Char">
+    <w:name w:val="제목 7 Char"/>
+    <w:basedOn w:val="a0"/>
+    <w:link w:val="7"/>
     <w:uiPriority w:val="9"/>
     <w:semiHidden/>
     <w:rsid w:val="00044E21"/>
@@ -2097,10 +2121,10 @@
       <w:szCs w:val="22"/>
     </w:rPr>
   </w:style>
-  <w:style w:type="character" w:customStyle="1" w:styleId="Heading8Char">
-    <w:name w:val="Heading 8 Char"/>
-    <w:basedOn w:val="DefaultParagraphFont"/>
-    <w:link w:val="Heading8"/>
+  <w:style w:type="character" w:customStyle="1" w:styleId="8Char">
+    <w:name w:val="제목 8 Char"/>
+    <w:basedOn w:val="a0"/>
+    <w:link w:val="8"/>
     <w:uiPriority w:val="9"/>
     <w:semiHidden/>
     <w:rsid w:val="00044E21"/>
@@ -2111,10 +2135,10 @@
       <w:szCs w:val="22"/>
     </w:rPr>
   </w:style>
-  <w:style w:type="character" w:customStyle="1" w:styleId="Heading9Char">
-    <w:name w:val="Heading 9 Char"/>
-    <w:basedOn w:val="DefaultParagraphFont"/>
-    <w:link w:val="Heading9"/>
+  <w:style w:type="character" w:customStyle="1" w:styleId="9Char">
+    <w:name w:val="제목 9 Char"/>
+    <w:basedOn w:val="a0"/>
+    <w:link w:val="9"/>
     <w:uiPriority w:val="9"/>
     <w:semiHidden/>
     <w:rsid w:val="00044E21"/>
@@ -2127,10 +2151,10 @@
       <w:szCs w:val="22"/>
     </w:rPr>
   </w:style>
-  <w:style w:type="paragraph" w:styleId="Caption">
+  <w:style w:type="paragraph" w:styleId="a4">
     <w:name w:val="caption"/>
-    <w:basedOn w:val="Normal"/>
-    <w:next w:val="Normal"/>
+    <w:basedOn w:val="a"/>
+    <w:next w:val="a"/>
     <w:uiPriority w:val="35"/>
     <w:semiHidden/>
     <w:unhideWhenUsed/>
@@ -2147,11 +2171,11 @@
       <w:szCs w:val="16"/>
     </w:rPr>
   </w:style>
-  <w:style w:type="paragraph" w:styleId="Title">
+  <w:style w:type="paragraph" w:styleId="a5">
     <w:name w:val="Title"/>
-    <w:basedOn w:val="Normal"/>
-    <w:next w:val="Normal"/>
-    <w:link w:val="TitleChar"/>
+    <w:basedOn w:val="a"/>
+    <w:next w:val="a"/>
+    <w:link w:val="Char"/>
     <w:uiPriority w:val="10"/>
     <w:qFormat/>
     <w:rsid w:val="00044E21"/>
@@ -2166,10 +2190,10 @@
       <w:szCs w:val="96"/>
     </w:rPr>
   </w:style>
-  <w:style w:type="character" w:customStyle="1" w:styleId="TitleChar">
-    <w:name w:val="Title Char"/>
-    <w:basedOn w:val="DefaultParagraphFont"/>
-    <w:link w:val="Title"/>
+  <w:style w:type="character" w:customStyle="1" w:styleId="Char">
+    <w:name w:val="제목 Char"/>
+    <w:basedOn w:val="a0"/>
+    <w:link w:val="a5"/>
     <w:uiPriority w:val="10"/>
     <w:rsid w:val="00044E21"/>
     <w:rPr>
@@ -2179,11 +2203,11 @@
       <w:szCs w:val="96"/>
     </w:rPr>
   </w:style>
-  <w:style w:type="paragraph" w:styleId="Subtitle">
+  <w:style w:type="paragraph" w:styleId="a6">
     <w:name w:val="Subtitle"/>
-    <w:basedOn w:val="Normal"/>
-    <w:next w:val="Normal"/>
-    <w:link w:val="SubtitleChar"/>
+    <w:basedOn w:val="a"/>
+    <w:next w:val="a"/>
+    <w:link w:val="Char0"/>
     <w:uiPriority w:val="11"/>
     <w:qFormat/>
     <w:rsid w:val="00044E21"/>
@@ -2201,10 +2225,10 @@
       <w:szCs w:val="28"/>
     </w:rPr>
   </w:style>
-  <w:style w:type="character" w:customStyle="1" w:styleId="SubtitleChar">
-    <w:name w:val="Subtitle Char"/>
-    <w:basedOn w:val="DefaultParagraphFont"/>
-    <w:link w:val="Subtitle"/>
+  <w:style w:type="character" w:customStyle="1" w:styleId="Char0">
+    <w:name w:val="부제 Char"/>
+    <w:basedOn w:val="a0"/>
+    <w:link w:val="a6"/>
     <w:uiPriority w:val="11"/>
     <w:rsid w:val="00044E21"/>
     <w:rPr>
@@ -2215,9 +2239,9 @@
       <w:szCs w:val="28"/>
     </w:rPr>
   </w:style>
-  <w:style w:type="character" w:styleId="Strong">
+  <w:style w:type="character" w:styleId="a7">
     <w:name w:val="Strong"/>
-    <w:basedOn w:val="DefaultParagraphFont"/>
+    <w:basedOn w:val="a0"/>
     <w:uiPriority w:val="22"/>
     <w:qFormat/>
     <w:rsid w:val="00044E21"/>
@@ -2226,9 +2250,9 @@
       <w:bCs/>
     </w:rPr>
   </w:style>
-  <w:style w:type="character" w:styleId="Emphasis">
+  <w:style w:type="character" w:styleId="a8">
     <w:name w:val="Emphasis"/>
-    <w:basedOn w:val="DefaultParagraphFont"/>
+    <w:basedOn w:val="a0"/>
     <w:uiPriority w:val="20"/>
     <w:qFormat/>
     <w:rsid w:val="00044E21"/>
@@ -2238,7 +2262,7 @@
       <w:color w:val="111111" w:themeColor="text1"/>
     </w:rPr>
   </w:style>
-  <w:style w:type="paragraph" w:styleId="NoSpacing">
+  <w:style w:type="paragraph" w:styleId="a9">
     <w:name w:val="No Spacing"/>
     <w:uiPriority w:val="1"/>
     <w:qFormat/>
@@ -2247,11 +2271,11 @@
       <w:spacing w:after="0" w:line="240" w:lineRule="auto"/>
     </w:pPr>
   </w:style>
-  <w:style w:type="paragraph" w:styleId="Quote">
+  <w:style w:type="paragraph" w:styleId="aa">
     <w:name w:val="Quote"/>
-    <w:basedOn w:val="Normal"/>
-    <w:next w:val="Normal"/>
-    <w:link w:val="QuoteChar"/>
+    <w:basedOn w:val="a"/>
+    <w:next w:val="a"/>
+    <w:link w:val="Char1"/>
     <w:uiPriority w:val="29"/>
     <w:qFormat/>
     <w:rsid w:val="00044E21"/>
@@ -2267,10 +2291,10 @@
       <w:szCs w:val="24"/>
     </w:rPr>
   </w:style>
-  <w:style w:type="character" w:customStyle="1" w:styleId="QuoteChar">
-    <w:name w:val="Quote Char"/>
-    <w:basedOn w:val="DefaultParagraphFont"/>
-    <w:link w:val="Quote"/>
+  <w:style w:type="character" w:customStyle="1" w:styleId="Char1">
+    <w:name w:val="인용 Char"/>
+    <w:basedOn w:val="a0"/>
+    <w:link w:val="aa"/>
     <w:uiPriority w:val="29"/>
     <w:rsid w:val="00044E21"/>
     <w:rPr>
@@ -2280,11 +2304,11 @@
       <w:szCs w:val="24"/>
     </w:rPr>
   </w:style>
-  <w:style w:type="paragraph" w:styleId="IntenseQuote">
+  <w:style w:type="paragraph" w:styleId="ab">
     <w:name w:val="Intense Quote"/>
-    <w:basedOn w:val="Normal"/>
-    <w:next w:val="Normal"/>
-    <w:link w:val="IntenseQuoteChar"/>
+    <w:basedOn w:val="a"/>
+    <w:next w:val="a"/>
+    <w:link w:val="Char2"/>
     <w:uiPriority w:val="30"/>
     <w:qFormat/>
     <w:rsid w:val="00044E21"/>
@@ -2302,10 +2326,10 @@
       <w:szCs w:val="24"/>
     </w:rPr>
   </w:style>
-  <w:style w:type="character" w:customStyle="1" w:styleId="IntenseQuoteChar">
-    <w:name w:val="Intense Quote Char"/>
-    <w:basedOn w:val="DefaultParagraphFont"/>
-    <w:link w:val="IntenseQuote"/>
+  <w:style w:type="character" w:customStyle="1" w:styleId="Char2">
+    <w:name w:val="강한 인용 Char"/>
+    <w:basedOn w:val="a0"/>
+    <w:link w:val="ab"/>
     <w:uiPriority w:val="30"/>
     <w:rsid w:val="00044E21"/>
     <w:rPr>
@@ -2314,9 +2338,9 @@
       <w:szCs w:val="24"/>
     </w:rPr>
   </w:style>
-  <w:style w:type="character" w:styleId="SubtleEmphasis">
+  <w:style w:type="character" w:styleId="ac">
     <w:name w:val="Subtle Emphasis"/>
-    <w:basedOn w:val="DefaultParagraphFont"/>
+    <w:basedOn w:val="a0"/>
     <w:uiPriority w:val="19"/>
     <w:qFormat/>
     <w:rsid w:val="00044E21"/>
@@ -2326,9 +2350,9 @@
       <w:color w:val="646464" w:themeColor="text1" w:themeTint="A6"/>
     </w:rPr>
   </w:style>
-  <w:style w:type="character" w:styleId="IntenseEmphasis">
+  <w:style w:type="character" w:styleId="ad">
     <w:name w:val="Intense Emphasis"/>
-    <w:basedOn w:val="DefaultParagraphFont"/>
+    <w:basedOn w:val="a0"/>
     <w:uiPriority w:val="21"/>
     <w:qFormat/>
     <w:rsid w:val="00044E21"/>
@@ -2344,9 +2368,9 @@
       <w:color w:val="0082B2" w:themeColor="accent2"/>
     </w:rPr>
   </w:style>
-  <w:style w:type="character" w:styleId="SubtleReference">
+  <w:style w:type="character" w:styleId="ae">
     <w:name w:val="Subtle Reference"/>
-    <w:basedOn w:val="DefaultParagraphFont"/>
+    <w:basedOn w:val="a0"/>
     <w:uiPriority w:val="31"/>
     <w:qFormat/>
     <w:rsid w:val="00044E21"/>
@@ -2358,9 +2382,9 @@
       <w:u w:val="single" w:color="878787" w:themeColor="text1" w:themeTint="80"/>
     </w:rPr>
   </w:style>
-  <w:style w:type="character" w:styleId="IntenseReference">
+  <w:style w:type="character" w:styleId="af">
     <w:name w:val="Intense Reference"/>
-    <w:basedOn w:val="DefaultParagraphFont"/>
+    <w:basedOn w:val="a0"/>
     <w:uiPriority w:val="32"/>
     <w:qFormat/>
     <w:rsid w:val="00044E21"/>
@@ -2374,9 +2398,9 @@
       <w:u w:val="single"/>
     </w:rPr>
   </w:style>
-  <w:style w:type="character" w:styleId="BookTitle">
+  <w:style w:type="character" w:styleId="af0">
     <w:name w:val="Book Title"/>
-    <w:basedOn w:val="DefaultParagraphFont"/>
+    <w:basedOn w:val="a0"/>
     <w:uiPriority w:val="33"/>
     <w:qFormat/>
     <w:rsid w:val="00044E21"/>
@@ -2388,10 +2412,10 @@
       <w:spacing w:val="0"/>
     </w:rPr>
   </w:style>
-  <w:style w:type="paragraph" w:styleId="TOCHeading">
+  <w:style w:type="paragraph" w:styleId="TOC">
     <w:name w:val="TOC Heading"/>
-    <w:basedOn w:val="Heading1"/>
-    <w:next w:val="Normal"/>
+    <w:basedOn w:val="1"/>
+    <w:next w:val="a"/>
     <w:uiPriority w:val="39"/>
     <w:semiHidden/>
     <w:unhideWhenUsed/>
@@ -2401,10 +2425,10 @@
       <w:outlineLvl w:val="9"/>
     </w:pPr>
   </w:style>
-  <w:style w:type="paragraph" w:styleId="BalloonText">
+  <w:style w:type="paragraph" w:styleId="af1">
     <w:name w:val="Balloon Text"/>
-    <w:basedOn w:val="Normal"/>
-    <w:link w:val="BalloonTextChar"/>
+    <w:basedOn w:val="a"/>
+    <w:link w:val="Char3"/>
     <w:uiPriority w:val="99"/>
     <w:semiHidden/>
     <w:unhideWhenUsed/>
@@ -2418,10 +2442,10 @@
       <w:szCs w:val="18"/>
     </w:rPr>
   </w:style>
-  <w:style w:type="character" w:customStyle="1" w:styleId="BalloonTextChar">
-    <w:name w:val="Balloon Text Char"/>
-    <w:basedOn w:val="DefaultParagraphFont"/>
-    <w:link w:val="BalloonText"/>
+  <w:style w:type="character" w:customStyle="1" w:styleId="Char3">
+    <w:name w:val="풍선 도움말 텍스트 Char"/>
+    <w:basedOn w:val="a0"/>
+    <w:link w:val="af1"/>
     <w:uiPriority w:val="99"/>
     <w:semiHidden/>
     <w:rsid w:val="00D67D0F"/>

</xml_diff>